<commit_message>
Updated note in screenshot history
</commit_message>
<xml_diff>
--- a/artifacts/Screenshot of history.docx
+++ b/artifacts/Screenshot of history.docx
@@ -20,6 +20,18 @@
       </w:r>
       <w:r>
         <w:t xml:space="preserve">deleted the duplicate version that was in the root directory to avoid confusion, but I took a screenshot of the commit history – see below – so that you could see my progress from the beginning. The file in the app directory picks up on </w:t>
+      </w:r>
+      <w:r>
+        <w:t>Aug 3</w:t>
+      </w:r>
+      <w:r>
+        <w:rPr>
+          <w:vertAlign w:val="superscript"/>
+        </w:rPr>
+        <w:t>rd</w:t>
+      </w:r>
+      <w:r>
+        <w:t xml:space="preserve"> and goes through the end of the project. </w:t>
       </w:r>
       <w:bookmarkStart w:id="0" w:name="_GoBack"/>
       <w:bookmarkEnd w:id="0"/>
@@ -213,6 +225,7 @@
     <w:lsdException w:name="HTML Sample" w:semiHidden="1" w:unhideWhenUsed="1"/>
     <w:lsdException w:name="HTML Typewriter" w:semiHidden="1" w:unhideWhenUsed="1"/>
     <w:lsdException w:name="HTML Variable" w:semiHidden="1" w:unhideWhenUsed="1"/>
+    <w:lsdException w:name="Normal Table" w:semiHidden="1" w:unhideWhenUsed="1"/>
     <w:lsdException w:name="annotation subject" w:semiHidden="1" w:unhideWhenUsed="1"/>
     <w:lsdException w:name="No List" w:semiHidden="1" w:unhideWhenUsed="1"/>
     <w:lsdException w:name="Outline List 1" w:semiHidden="1" w:unhideWhenUsed="1"/>
@@ -259,8 +272,10 @@
     <w:lsdException w:name="Table Subtle 2" w:semiHidden="1" w:unhideWhenUsed="1"/>
     <w:lsdException w:name="Table Web 1" w:semiHidden="1" w:unhideWhenUsed="1"/>
     <w:lsdException w:name="Table Web 2" w:semiHidden="1" w:unhideWhenUsed="1"/>
+    <w:lsdException w:name="Table Web 3" w:semiHidden="1" w:unhideWhenUsed="1"/>
     <w:lsdException w:name="Balloon Text" w:semiHidden="1" w:unhideWhenUsed="1"/>
     <w:lsdException w:name="Table Grid" w:uiPriority="39"/>
+    <w:lsdException w:name="Table Theme" w:semiHidden="1" w:unhideWhenUsed="1"/>
     <w:lsdException w:name="Placeholder Text" w:semiHidden="1"/>
     <w:lsdException w:name="No Spacing" w:uiPriority="1" w:qFormat="1"/>
     <w:lsdException w:name="Light Shading" w:uiPriority="60"/>

</xml_diff>